<commit_message>
Textos de apresentação alterados
</commit_message>
<xml_diff>
--- a/1 - Etapa/PROJE_APLIC_I_A1 – Aplicando Conhecimento.docx
+++ b/1 - Etapa/PROJE_APLIC_I_A1 – Aplicando Conhecimento.docx
@@ -368,7 +368,7 @@
                                         <pic:cNvPicPr/>
                                       </pic:nvPicPr>
                                       <pic:blipFill>
-                                        <a:blip r:embed="rId8">
+                                        <a:blip r:embed="rId9">
                                           <a:extLst>
                                             <a:ext uri="{28A0092B-C50C-407E-A947-70E740481C1C}">
                                               <a14:useLocalDpi xmlns:a14="http://schemas.microsoft.com/office/drawing/2010/main" val="0"/>
@@ -1548,338 +1548,6 @@
     </w:p>
     <w:p>
       <w:pPr>
-        <w:jc w:val="center"/>
-        <w:rPr>
-          <w:b/>
-          <w:sz w:val="28"/>
-          <w:szCs w:val="28"/>
-        </w:rPr>
-      </w:pPr>
-    </w:p>
-    <w:p>
-      <w:pPr>
-        <w:jc w:val="center"/>
-        <w:rPr>
-          <w:b/>
-          <w:sz w:val="28"/>
-          <w:szCs w:val="28"/>
-        </w:rPr>
-      </w:pPr>
-    </w:p>
-    <w:p>
-      <w:pPr>
-        <w:jc w:val="center"/>
-        <w:rPr>
-          <w:b/>
-          <w:sz w:val="28"/>
-          <w:szCs w:val="28"/>
-        </w:rPr>
-      </w:pPr>
-    </w:p>
-    <w:p>
-      <w:pPr>
-        <w:jc w:val="center"/>
-        <w:rPr>
-          <w:b/>
-          <w:sz w:val="28"/>
-          <w:szCs w:val="28"/>
-        </w:rPr>
-      </w:pPr>
-    </w:p>
-    <w:p>
-      <w:pPr>
-        <w:jc w:val="center"/>
-        <w:rPr>
-          <w:b/>
-          <w:sz w:val="28"/>
-          <w:szCs w:val="28"/>
-        </w:rPr>
-      </w:pPr>
-    </w:p>
-    <w:p>
-      <w:pPr>
-        <w:jc w:val="center"/>
-        <w:rPr>
-          <w:b/>
-          <w:sz w:val="28"/>
-          <w:szCs w:val="28"/>
-        </w:rPr>
-      </w:pPr>
-    </w:p>
-    <w:p>
-      <w:pPr>
-        <w:rPr>
-          <w:b/>
-          <w:sz w:val="28"/>
-          <w:szCs w:val="28"/>
-        </w:rPr>
-      </w:pPr>
-      <w:bookmarkStart w:id="0" w:name="_Toc129615729"/>
-    </w:p>
-    <w:sdt>
-      <w:sdtPr>
-        <w:rPr>
-          <w:rFonts w:ascii="Arial" w:eastAsiaTheme="minorHAnsi" w:hAnsi="Arial" w:cs="Arial"/>
-          <w:color w:val="auto"/>
-          <w:sz w:val="22"/>
-          <w:szCs w:val="22"/>
-          <w:lang w:eastAsia="en-US"/>
-        </w:rPr>
-        <w:id w:val="1077400388"/>
-        <w:docPartObj>
-          <w:docPartGallery w:val="Table of Contents"/>
-          <w:docPartUnique/>
-        </w:docPartObj>
-      </w:sdtPr>
-      <w:sdtContent>
-        <w:p>
-          <w:pPr>
-            <w:pStyle w:val="CabealhodoSumrio"/>
-            <w:rPr>
-              <w:rFonts w:ascii="Arial" w:eastAsiaTheme="minorHAnsi" w:hAnsi="Arial" w:cs="Arial"/>
-              <w:color w:val="auto"/>
-              <w:sz w:val="22"/>
-              <w:szCs w:val="22"/>
-              <w:lang w:eastAsia="en-US"/>
-            </w:rPr>
-          </w:pPr>
-          <w:r>
-            <w:rPr>
-              <w:rFonts w:ascii="Arial" w:hAnsi="Arial" w:cs="Arial"/>
-              <w:b/>
-              <w:bCs/>
-              <w:color w:val="auto"/>
-              <w:sz w:val="22"/>
-              <w:szCs w:val="22"/>
-            </w:rPr>
-            <w:t>SUMÁRIO</w:t>
-          </w:r>
-        </w:p>
-        <w:p>
-          <w:pPr>
-            <w:pStyle w:val="Sumrio1"/>
-            <w:tabs>
-              <w:tab w:val="right" w:leader="dot" w:pos="10456"/>
-            </w:tabs>
-            <w:rPr>
-              <w:rFonts w:ascii="Arial" w:hAnsi="Arial" w:cs="Arial"/>
-              <w:noProof/>
-            </w:rPr>
-          </w:pPr>
-          <w:r>
-            <w:rPr>
-              <w:rFonts w:ascii="Arial" w:hAnsi="Arial" w:cs="Arial"/>
-            </w:rPr>
-            <w:fldChar w:fldCharType="begin"/>
-          </w:r>
-          <w:r>
-            <w:rPr>
-              <w:rFonts w:ascii="Arial" w:hAnsi="Arial" w:cs="Arial"/>
-            </w:rPr>
-            <w:instrText xml:space="preserve"> TOC \o "1-3" \h \z \u </w:instrText>
-          </w:r>
-          <w:r>
-            <w:rPr>
-              <w:rFonts w:ascii="Arial" w:hAnsi="Arial" w:cs="Arial"/>
-            </w:rPr>
-            <w:fldChar w:fldCharType="separate"/>
-          </w:r>
-          <w:hyperlink w:anchor="_Toc129615729" w:history="1">
-            <w:r>
-              <w:rPr>
-                <w:rStyle w:val="Hyperlink"/>
-                <w:rFonts w:ascii="Arial" w:hAnsi="Arial" w:cs="Arial"/>
-                <w:noProof/>
-              </w:rPr>
-              <w:t>1. ORGANIZAÇÃO ESCOLHIDA:</w:t>
-            </w:r>
-            <w:r>
-              <w:rPr>
-                <w:rFonts w:ascii="Arial" w:hAnsi="Arial" w:cs="Arial"/>
-                <w:noProof/>
-                <w:webHidden/>
-              </w:rPr>
-              <w:tab/>
-            </w:r>
-            <w:r>
-              <w:rPr>
-                <w:rFonts w:ascii="Arial" w:hAnsi="Arial" w:cs="Arial"/>
-                <w:noProof/>
-                <w:webHidden/>
-              </w:rPr>
-              <w:t>4</w:t>
-            </w:r>
-          </w:hyperlink>
-        </w:p>
-        <w:p>
-          <w:pPr>
-            <w:pStyle w:val="Sumrio1"/>
-            <w:tabs>
-              <w:tab w:val="right" w:leader="dot" w:pos="10456"/>
-            </w:tabs>
-            <w:rPr>
-              <w:rFonts w:ascii="Arial" w:hAnsi="Arial" w:cs="Arial"/>
-              <w:noProof/>
-            </w:rPr>
-          </w:pPr>
-          <w:hyperlink w:anchor="_Toc129615730" w:history="1">
-            <w:r>
-              <w:rPr>
-                <w:rStyle w:val="Hyperlink"/>
-                <w:rFonts w:ascii="Arial" w:hAnsi="Arial" w:cs="Arial"/>
-                <w:noProof/>
-              </w:rPr>
-              <w:t>2. ÁREA DE ATUAÇÃO:</w:t>
-            </w:r>
-            <w:r>
-              <w:rPr>
-                <w:rFonts w:ascii="Arial" w:hAnsi="Arial" w:cs="Arial"/>
-                <w:noProof/>
-                <w:webHidden/>
-              </w:rPr>
-              <w:tab/>
-            </w:r>
-            <w:r>
-              <w:rPr>
-                <w:rFonts w:ascii="Arial" w:hAnsi="Arial" w:cs="Arial"/>
-                <w:noProof/>
-                <w:webHidden/>
-              </w:rPr>
-              <w:t>4</w:t>
-            </w:r>
-          </w:hyperlink>
-        </w:p>
-        <w:p>
-          <w:pPr>
-            <w:pStyle w:val="Sumrio1"/>
-            <w:tabs>
-              <w:tab w:val="right" w:leader="dot" w:pos="10456"/>
-            </w:tabs>
-            <w:rPr>
-              <w:rFonts w:ascii="Arial" w:hAnsi="Arial" w:cs="Arial"/>
-              <w:noProof/>
-            </w:rPr>
-          </w:pPr>
-          <w:hyperlink w:anchor="_Toc129615731" w:history="1">
-            <w:r>
-              <w:rPr>
-                <w:rStyle w:val="Hyperlink"/>
-                <w:rFonts w:ascii="Arial" w:hAnsi="Arial" w:cs="Arial"/>
-                <w:noProof/>
-              </w:rPr>
-              <w:t>3. DADOS QUE SERÃO UTILIZADOS:</w:t>
-            </w:r>
-            <w:r>
-              <w:rPr>
-                <w:rFonts w:ascii="Arial" w:hAnsi="Arial" w:cs="Arial"/>
-                <w:noProof/>
-                <w:webHidden/>
-              </w:rPr>
-              <w:tab/>
-            </w:r>
-            <w:r>
-              <w:rPr>
-                <w:rFonts w:ascii="Arial" w:hAnsi="Arial" w:cs="Arial"/>
-                <w:noProof/>
-                <w:webHidden/>
-              </w:rPr>
-              <w:t>4</w:t>
-            </w:r>
-          </w:hyperlink>
-        </w:p>
-        <w:p>
-          <w:pPr>
-            <w:pStyle w:val="Sumrio1"/>
-            <w:tabs>
-              <w:tab w:val="right" w:leader="dot" w:pos="10456"/>
-            </w:tabs>
-            <w:rPr>
-              <w:rFonts w:ascii="Arial" w:hAnsi="Arial" w:cs="Arial"/>
-              <w:noProof/>
-            </w:rPr>
-          </w:pPr>
-          <w:hyperlink w:anchor="_Toc129615732" w:history="1">
-            <w:r>
-              <w:rPr>
-                <w:rStyle w:val="Hyperlink"/>
-                <w:rFonts w:ascii="Arial" w:hAnsi="Arial" w:cs="Arial"/>
-                <w:noProof/>
-              </w:rPr>
-              <w:t>4. LINK GITHUB:</w:t>
-            </w:r>
-            <w:r>
-              <w:rPr>
-                <w:rFonts w:ascii="Arial" w:hAnsi="Arial" w:cs="Arial"/>
-                <w:noProof/>
-                <w:webHidden/>
-              </w:rPr>
-              <w:tab/>
-            </w:r>
-            <w:r>
-              <w:rPr>
-                <w:rFonts w:ascii="Arial" w:hAnsi="Arial" w:cs="Arial"/>
-                <w:noProof/>
-                <w:webHidden/>
-              </w:rPr>
-              <w:t>4</w:t>
-            </w:r>
-          </w:hyperlink>
-        </w:p>
-        <w:p>
-          <w:pPr>
-            <w:pStyle w:val="Sumrio1"/>
-            <w:tabs>
-              <w:tab w:val="right" w:leader="dot" w:pos="10456"/>
-            </w:tabs>
-            <w:rPr>
-              <w:rFonts w:ascii="Arial" w:hAnsi="Arial" w:cs="Arial"/>
-              <w:noProof/>
-            </w:rPr>
-          </w:pPr>
-          <w:hyperlink w:anchor="_Toc129615733" w:history="1">
-            <w:r>
-              <w:rPr>
-                <w:rStyle w:val="Hyperlink"/>
-                <w:rFonts w:ascii="Arial" w:hAnsi="Arial" w:cs="Arial"/>
-                <w:noProof/>
-              </w:rPr>
-              <w:t>5. REFERÊNCIAS:</w:t>
-            </w:r>
-            <w:r>
-              <w:rPr>
-                <w:rFonts w:ascii="Arial" w:hAnsi="Arial" w:cs="Arial"/>
-                <w:noProof/>
-                <w:webHidden/>
-              </w:rPr>
-              <w:tab/>
-            </w:r>
-            <w:r>
-              <w:rPr>
-                <w:rFonts w:ascii="Arial" w:hAnsi="Arial" w:cs="Arial"/>
-                <w:noProof/>
-                <w:webHidden/>
-              </w:rPr>
-              <w:t>4</w:t>
-            </w:r>
-          </w:hyperlink>
-        </w:p>
-        <w:p>
-          <w:pPr>
-            <w:rPr>
-              <w:rFonts w:ascii="Arial" w:hAnsi="Arial" w:cs="Arial"/>
-            </w:rPr>
-          </w:pPr>
-          <w:r>
-            <w:rPr>
-              <w:rFonts w:ascii="Arial" w:hAnsi="Arial" w:cs="Arial"/>
-            </w:rPr>
-            <w:fldChar w:fldCharType="end"/>
-          </w:r>
-        </w:p>
-      </w:sdtContent>
-    </w:sdt>
-    <w:p>
-      <w:pPr>
         <w:rPr>
           <w:b/>
           <w:sz w:val="28"/>
@@ -1917,6 +1585,7 @@
           <w:szCs w:val="22"/>
         </w:rPr>
       </w:pPr>
+      <w:bookmarkStart w:id="0" w:name="_Toc130032000"/>
       <w:r>
         <w:rPr>
           <w:rFonts w:ascii="Arial" w:hAnsi="Arial" w:cs="Arial"/>
@@ -1943,38 +1612,50 @@
     </w:p>
     <w:p>
       <w:pPr>
-        <w:pStyle w:val="Ttulo1"/>
         <w:spacing w:line="360" w:lineRule="auto"/>
         <w:rPr>
           <w:rFonts w:ascii="Arial" w:hAnsi="Arial" w:cs="Arial"/>
-          <w:color w:val="auto"/>
-          <w:sz w:val="22"/>
-          <w:szCs w:val="22"/>
-        </w:rPr>
-      </w:pPr>
-      <w:bookmarkStart w:id="1" w:name="_Toc129615730"/>
-      <w:proofErr w:type="spellStart"/>
-      <w:r>
-        <w:rPr>
-          <w:rFonts w:ascii="Arial" w:hAnsi="Arial" w:cs="Arial"/>
-          <w:color w:val="auto"/>
-          <w:sz w:val="22"/>
-          <w:szCs w:val="22"/>
-        </w:rPr>
-        <w:t>Amazon</w:t>
-      </w:r>
-      <w:proofErr w:type="spellEnd"/>
-      <w:r>
-        <w:rPr>
-          <w:rFonts w:ascii="Arial" w:hAnsi="Arial" w:cs="Arial"/>
-          <w:color w:val="auto"/>
-          <w:sz w:val="22"/>
-          <w:szCs w:val="22"/>
-        </w:rPr>
-        <w:tab/>
+        </w:rPr>
+      </w:pPr>
+      <w:r>
+        <w:rPr>
+          <w:rFonts w:ascii="Arial" w:hAnsi="Arial" w:cs="Arial"/>
+        </w:rPr>
+        <w:t xml:space="preserve">A Amazon.com, Inc. é uma empresa multinacional de tecnologia com sede em Seattle, Washington, EUA, que se concentra no e-commerce, computação em nuvem, streaming e inteligência artificial. É considerada uma das cinco grandes empresas de tecnologia do mundo. A empresa começou como um mercado online de livros em 1994, mas agora vende eletrônicos, software, videogames, vestuário, móveis, alimentos, brinquedos e joias. </w:t>
+      </w:r>
+      <w:proofErr w:type="gramStart"/>
+      <w:r>
+        <w:rPr>
+          <w:rFonts w:ascii="Arial" w:hAnsi="Arial" w:cs="Arial"/>
+        </w:rPr>
+        <w:t xml:space="preserve">A </w:t>
+      </w:r>
+      <w:r>
+        <w:rPr>
+          <w:rFonts w:ascii="Arial" w:hAnsi="Arial" w:cs="Arial"/>
+        </w:rPr>
+        <w:t>mesma</w:t>
+      </w:r>
+      <w:proofErr w:type="gramEnd"/>
+      <w:r>
+        <w:rPr>
+          <w:rFonts w:ascii="Arial" w:hAnsi="Arial" w:cs="Arial"/>
+        </w:rPr>
+        <w:t xml:space="preserve"> também distribui downloads e streaming de vídeo, música e audiolivros e produz eletrônicos de consumo</w:t>
+      </w:r>
+      <w:r>
+        <w:rPr>
+          <w:rFonts w:ascii="Arial" w:hAnsi="Arial" w:cs="Arial"/>
+        </w:rPr>
+        <w:t xml:space="preserve">, e também </w:t>
+      </w:r>
+      <w:r>
+        <w:rPr>
+          <w:rFonts w:ascii="Arial" w:hAnsi="Arial" w:cs="Arial"/>
+        </w:rPr>
+        <w:t>é a maior vendedora virtual do mundo, provedora e assistente de IA, plataforma de transmissão ao vivo e plataforma de computação em nuvem.</w:t>
       </w:r>
     </w:p>
-    <w:p/>
     <w:p>
       <w:pPr>
         <w:spacing w:line="360" w:lineRule="auto"/>
@@ -1984,6 +1665,7 @@
           <w:bCs/>
         </w:rPr>
       </w:pPr>
+      <w:bookmarkStart w:id="1" w:name="_Toc130032001"/>
       <w:r>
         <w:rPr>
           <w:rStyle w:val="Ttulo1Char"/>
@@ -2005,7 +1687,6 @@
         </w:rPr>
         <w:t xml:space="preserve"> </w:t>
       </w:r>
-      <w:bookmarkStart w:id="2" w:name="_Toc129615731"/>
     </w:p>
     <w:p>
       <w:pPr>
@@ -2020,7 +1701,7 @@
         <w:rPr>
           <w:rFonts w:ascii="Arial" w:hAnsi="Arial" w:cs="Arial"/>
         </w:rPr>
-        <w:t xml:space="preserve">Comércio Físico </w:t>
+        <w:t xml:space="preserve">Comércio Online </w:t>
       </w:r>
     </w:p>
     <w:p>
@@ -2039,6 +1720,7 @@
           <w:szCs w:val="22"/>
         </w:rPr>
       </w:pPr>
+      <w:bookmarkStart w:id="2" w:name="_Toc130032002"/>
       <w:r>
         <w:rPr>
           <w:rFonts w:ascii="Arial" w:hAnsi="Arial" w:cs="Arial"/>
@@ -2048,9 +1730,8 @@
           <w:sz w:val="22"/>
           <w:szCs w:val="22"/>
         </w:rPr>
-        <w:t xml:space="preserve">3. OBJETIVO DO </w:t>
-      </w:r>
-      <w:proofErr w:type="spellStart"/>
+        <w:t>3. OBJETIVO DO PROJETO</w:t>
+      </w:r>
       <w:r>
         <w:rPr>
           <w:rFonts w:ascii="Arial" w:hAnsi="Arial" w:cs="Arial"/>
@@ -2060,9 +1741,196 @@
           <w:sz w:val="22"/>
           <w:szCs w:val="22"/>
         </w:rPr>
-        <w:t>PROJETO</w:t>
-      </w:r>
-      <w:r>
+        <w:t>:</w:t>
+      </w:r>
+      <w:bookmarkEnd w:id="2"/>
+    </w:p>
+    <w:p>
+      <w:pPr>
+        <w:rPr>
+          <w:rFonts w:ascii="Arial" w:eastAsiaTheme="majorEastAsia" w:hAnsi="Arial" w:cs="Arial"/>
+        </w:rPr>
+      </w:pPr>
+      <w:r>
+        <w:rPr>
+          <w:rFonts w:ascii="Arial" w:eastAsiaTheme="majorEastAsia" w:hAnsi="Arial" w:cs="Arial"/>
+        </w:rPr>
+        <w:t xml:space="preserve">O uso de técnicas de </w:t>
+      </w:r>
+      <w:proofErr w:type="spellStart"/>
+      <w:r>
+        <w:rPr>
+          <w:rFonts w:ascii="Arial" w:eastAsiaTheme="majorEastAsia" w:hAnsi="Arial" w:cs="Arial"/>
+        </w:rPr>
+        <w:t>clusterização</w:t>
+      </w:r>
+      <w:proofErr w:type="spellEnd"/>
+      <w:r>
+        <w:rPr>
+          <w:rFonts w:ascii="Arial" w:eastAsiaTheme="majorEastAsia" w:hAnsi="Arial" w:cs="Arial"/>
+        </w:rPr>
+        <w:t xml:space="preserve"> e recomendação de produtos é fundamental para o crescimento do comércio eletrônico. Por isso, o objetivo deste projeto é utilizar uma base de dados de vendas da empresa para avaliar a possibilidade de melhorar o crescimento de vendas por meio dessas técnicas.</w:t>
+      </w:r>
+    </w:p>
+    <w:p>
+      <w:pPr>
+        <w:rPr>
+          <w:rFonts w:ascii="Arial" w:eastAsiaTheme="majorEastAsia" w:hAnsi="Arial" w:cs="Arial"/>
+        </w:rPr>
+      </w:pPr>
+      <w:r>
+        <w:rPr>
+          <w:rFonts w:ascii="Arial" w:eastAsiaTheme="majorEastAsia" w:hAnsi="Arial" w:cs="Arial"/>
+        </w:rPr>
+        <w:t xml:space="preserve">Através da análise dos dados de vendas, é possível identificar padrões de comportamento dos clientes e suas preferências. Com base nesses dados, pode-se aplicar a técnica de </w:t>
+      </w:r>
+      <w:proofErr w:type="spellStart"/>
+      <w:r>
+        <w:rPr>
+          <w:rFonts w:ascii="Arial" w:eastAsiaTheme="majorEastAsia" w:hAnsi="Arial" w:cs="Arial"/>
+        </w:rPr>
+        <w:t>clusterização</w:t>
+      </w:r>
+      <w:proofErr w:type="spellEnd"/>
+      <w:r>
+        <w:rPr>
+          <w:rFonts w:ascii="Arial" w:eastAsiaTheme="majorEastAsia" w:hAnsi="Arial" w:cs="Arial"/>
+        </w:rPr>
+        <w:t xml:space="preserve"> para agrupar os produtos em categorias semelhantes, o que pode ajudar a entender melhor o perfil dos clientes e suas necessidades.</w:t>
+      </w:r>
+    </w:p>
+    <w:p>
+      <w:pPr>
+        <w:rPr>
+          <w:rFonts w:ascii="Arial" w:eastAsiaTheme="majorEastAsia" w:hAnsi="Arial" w:cs="Arial"/>
+        </w:rPr>
+      </w:pPr>
+      <w:r>
+        <w:rPr>
+          <w:rFonts w:ascii="Arial" w:eastAsiaTheme="majorEastAsia" w:hAnsi="Arial" w:cs="Arial"/>
+        </w:rPr>
+        <w:t>Ao utilizar essas técnicas, é possível aumentar a eficiência do comércio eletrônico, tornando a experiência do usuário mais agradável e satisfatória, o que pode levar a um aumento nas vendas. Além disso, a análise dos dados de vendas pode fornecer insights valiosos sobre os produtos mais vendidos e os que têm potencial de crescimento, permitindo que a empresa faça ajustes em sua estratégia de vendas para melhor atender às demandas dos clientes.</w:t>
+      </w:r>
+    </w:p>
+    <w:p>
+      <w:pPr>
+        <w:spacing w:line="360" w:lineRule="auto"/>
+        <w:rPr>
+          <w:rFonts w:ascii="Arial" w:hAnsi="Arial" w:cs="Arial"/>
+        </w:rPr>
+      </w:pPr>
+      <w:r>
+        <w:rPr>
+          <w:rFonts w:ascii="Arial" w:hAnsi="Arial" w:cs="Arial"/>
+          <w:b/>
+          <w:bCs/>
+        </w:rPr>
+        <w:t>Sistemas de Recomendação de produtos</w:t>
+      </w:r>
+      <w:r>
+        <w:rPr>
+          <w:rFonts w:ascii="Arial" w:hAnsi="Arial" w:cs="Arial"/>
+        </w:rPr>
+        <w:t>: o</w:t>
+      </w:r>
+      <w:r>
+        <w:rPr>
+          <w:rFonts w:ascii="Arial" w:hAnsi="Arial" w:cs="Arial"/>
+        </w:rPr>
+        <w:t>s sistemas de recomendação são algoritmos que coletam informações sobre as preferências de um usuário em um site de compras e usam essas informações para fazer sugestões personalizadas de produtos que ele pode gostar. Eles são amplamente usados em sites de e-commerce para melhorar a experiência do usuário, aumentar a satisfação do cliente e impulsionar as vendas. Os sistemas de recomendação usam técnicas de aprendizado de máquina e mineração de dados para analisar o comportamento do usuário, como histórico de navegação, compras anteriores, avaliações e classificações de produtos, para sugerir itens que possam ser relevantes ou de interesse para o usuário.</w:t>
+      </w:r>
+    </w:p>
+    <w:p>
+      <w:pPr>
+        <w:spacing w:line="360" w:lineRule="auto"/>
+        <w:rPr>
+          <w:rFonts w:ascii="Arial" w:hAnsi="Arial" w:cs="Arial"/>
+        </w:rPr>
+      </w:pPr>
+      <w:proofErr w:type="spellStart"/>
+      <w:r>
+        <w:rPr>
+          <w:rFonts w:ascii="Arial" w:hAnsi="Arial" w:cs="Arial"/>
+          <w:b/>
+          <w:bCs/>
+        </w:rPr>
+        <w:t>Clusterização</w:t>
+      </w:r>
+      <w:proofErr w:type="spellEnd"/>
+      <w:r>
+        <w:rPr>
+          <w:rFonts w:ascii="Arial" w:hAnsi="Arial" w:cs="Arial"/>
+          <w:b/>
+          <w:bCs/>
+        </w:rPr>
+        <w:t xml:space="preserve"> dos Produtos</w:t>
+      </w:r>
+      <w:r>
+        <w:rPr>
+          <w:rFonts w:ascii="Arial" w:hAnsi="Arial" w:cs="Arial"/>
+        </w:rPr>
+        <w:t>: a</w:t>
+      </w:r>
+      <w:r>
+        <w:rPr>
+          <w:rFonts w:ascii="Arial" w:hAnsi="Arial" w:cs="Arial"/>
+        </w:rPr>
+        <w:t xml:space="preserve"> </w:t>
+      </w:r>
+      <w:proofErr w:type="spellStart"/>
+      <w:r>
+        <w:rPr>
+          <w:rFonts w:ascii="Arial" w:hAnsi="Arial" w:cs="Arial"/>
+        </w:rPr>
+        <w:t>clusterização</w:t>
+      </w:r>
+      <w:proofErr w:type="spellEnd"/>
+      <w:r>
+        <w:rPr>
+          <w:rFonts w:ascii="Arial" w:hAnsi="Arial" w:cs="Arial"/>
+        </w:rPr>
+        <w:t xml:space="preserve"> de produtos para e-commerce é uma técnica de análise de dados que agrupa itens de um catálogo de produtos em clusters, com base em características ou atributos semelhantes. É uma abordagem usada por empresas de e-commerce para melhorar a organização, a categorização e a busca de produtos em seus sites. A </w:t>
+      </w:r>
+      <w:proofErr w:type="spellStart"/>
+      <w:r>
+        <w:rPr>
+          <w:rFonts w:ascii="Arial" w:hAnsi="Arial" w:cs="Arial"/>
+        </w:rPr>
+        <w:t>clusterização</w:t>
+      </w:r>
+      <w:proofErr w:type="spellEnd"/>
+      <w:r>
+        <w:rPr>
+          <w:rFonts w:ascii="Arial" w:hAnsi="Arial" w:cs="Arial"/>
+        </w:rPr>
+        <w:t xml:space="preserve"> pode ajudar a fornecer uma visão mais clara do comportamento do cliente e identificar padrões de compra. Com essa técnica, é possível </w:t>
+      </w:r>
+      <w:r>
+        <w:rPr>
+          <w:rFonts w:ascii="Arial" w:hAnsi="Arial" w:cs="Arial"/>
+        </w:rPr>
+        <w:lastRenderedPageBreak/>
+        <w:t xml:space="preserve">identificar grupos de produtos que compartilham características e criar campanhas de marketing direcionadas, otimizar as sugestões de produtos e melhorar a experiência do usuário, levando a um aumento nas vendas e na fidelidade do cliente. A </w:t>
+      </w:r>
+      <w:proofErr w:type="spellStart"/>
+      <w:r>
+        <w:rPr>
+          <w:rFonts w:ascii="Arial" w:hAnsi="Arial" w:cs="Arial"/>
+        </w:rPr>
+        <w:t>clusterização</w:t>
+      </w:r>
+      <w:proofErr w:type="spellEnd"/>
+      <w:r>
+        <w:rPr>
+          <w:rFonts w:ascii="Arial" w:hAnsi="Arial" w:cs="Arial"/>
+        </w:rPr>
+        <w:t xml:space="preserve"> de produtos é geralmente implementada usando algoritmos de aprendizado de máquina e técnicas de mineração de dados.</w:t>
+      </w:r>
+    </w:p>
+    <w:p>
+      <w:pPr>
+        <w:pStyle w:val="Ttulo1"/>
+        <w:spacing w:line="360" w:lineRule="auto"/>
         <w:rPr>
           <w:rFonts w:ascii="Arial" w:hAnsi="Arial" w:cs="Arial"/>
           <w:b/>
@@ -2071,17 +1939,9 @@
           <w:sz w:val="22"/>
           <w:szCs w:val="22"/>
         </w:rPr>
-        <w:t>:</w:t>
-      </w:r>
-      <w:proofErr w:type="spellEnd"/>
-    </w:p>
-    <w:p>
-      <w:pPr>
-        <w:pStyle w:val="Ttulo1"/>
-        <w:tabs>
-          <w:tab w:val="left" w:pos="6348"/>
-        </w:tabs>
-        <w:spacing w:line="360" w:lineRule="auto"/>
+      </w:pPr>
+      <w:bookmarkStart w:id="3" w:name="_Toc130032003"/>
+      <w:r>
         <w:rPr>
           <w:rFonts w:ascii="Arial" w:hAnsi="Arial" w:cs="Arial"/>
           <w:b/>
@@ -2090,159 +1950,9 @@
           <w:sz w:val="22"/>
           <w:szCs w:val="22"/>
         </w:rPr>
-      </w:pPr>
-      <w:r>
-        <w:rPr>
-          <w:rFonts w:ascii="Arial" w:hAnsi="Arial" w:cs="Arial"/>
-          <w:color w:val="auto"/>
-          <w:sz w:val="22"/>
-          <w:szCs w:val="22"/>
-        </w:rPr>
-        <w:t xml:space="preserve">Este projeto visa através de uma base de dados de vendas da </w:t>
-      </w:r>
-      <w:r>
-        <w:rPr>
-          <w:rFonts w:ascii="Arial" w:hAnsi="Arial" w:cs="Arial"/>
-          <w:color w:val="auto"/>
-          <w:sz w:val="22"/>
-          <w:szCs w:val="22"/>
-        </w:rPr>
-        <w:t>empresa</w:t>
-      </w:r>
-      <w:r>
-        <w:rPr>
-          <w:rFonts w:ascii="Arial" w:hAnsi="Arial" w:cs="Arial"/>
-          <w:color w:val="auto"/>
-          <w:sz w:val="22"/>
-          <w:szCs w:val="22"/>
-        </w:rPr>
-        <w:t xml:space="preserve"> (</w:t>
-      </w:r>
-      <w:r>
-        <w:rPr>
-          <w:rFonts w:ascii="Arial" w:hAnsi="Arial" w:cs="Arial"/>
-          <w:color w:val="auto"/>
-          <w:sz w:val="22"/>
-          <w:szCs w:val="22"/>
-        </w:rPr>
-        <w:t>onde temos avaliações dos clientes em diversos produtos</w:t>
-      </w:r>
-      <w:r>
-        <w:rPr>
-          <w:rFonts w:ascii="Arial" w:hAnsi="Arial" w:cs="Arial"/>
-          <w:color w:val="auto"/>
-          <w:sz w:val="22"/>
-          <w:szCs w:val="22"/>
-        </w:rPr>
-        <w:t>)</w:t>
-      </w:r>
-      <w:r>
-        <w:rPr>
-          <w:rFonts w:ascii="Arial" w:hAnsi="Arial" w:cs="Arial"/>
-          <w:color w:val="auto"/>
-          <w:sz w:val="22"/>
-          <w:szCs w:val="22"/>
-        </w:rPr>
-        <w:t>, analisar uma possível melhora no sistema logístico do cliente, com ênfase no crescimento de vendas</w:t>
-      </w:r>
-      <w:r>
-        <w:rPr>
-          <w:rFonts w:ascii="Arial" w:hAnsi="Arial" w:cs="Arial"/>
-          <w:color w:val="auto"/>
-          <w:sz w:val="22"/>
-          <w:szCs w:val="22"/>
-        </w:rPr>
-        <w:t xml:space="preserve"> através do posicionamento dos produtos.</w:t>
-      </w:r>
-    </w:p>
-    <w:p>
-      <w:pPr>
-        <w:spacing w:line="360" w:lineRule="auto"/>
-        <w:rPr>
-          <w:rFonts w:ascii="Arial" w:hAnsi="Arial" w:cs="Arial"/>
-        </w:rPr>
-      </w:pPr>
-      <w:r>
-        <w:rPr>
-          <w:rFonts w:ascii="Arial" w:hAnsi="Arial" w:cs="Arial"/>
-        </w:rPr>
-        <w:t xml:space="preserve">Analisando o conjunto de dados, possuímos três grandes objetivos: </w:t>
-      </w:r>
-    </w:p>
-    <w:p>
-      <w:pPr>
-        <w:spacing w:line="360" w:lineRule="auto"/>
-        <w:rPr>
-          <w:rFonts w:ascii="Arial" w:hAnsi="Arial" w:cs="Arial"/>
-        </w:rPr>
-      </w:pPr>
-      <w:r>
-        <w:rPr>
-          <w:rFonts w:ascii="Arial" w:hAnsi="Arial" w:cs="Arial"/>
-        </w:rPr>
-        <w:t xml:space="preserve">- Estudo de </w:t>
-      </w:r>
-      <w:proofErr w:type="spellStart"/>
-      <w:r>
-        <w:rPr>
-          <w:rFonts w:ascii="Arial" w:hAnsi="Arial" w:cs="Arial"/>
-        </w:rPr>
-        <w:t>Churn</w:t>
-      </w:r>
-      <w:proofErr w:type="spellEnd"/>
-      <w:r>
-        <w:rPr>
-          <w:rFonts w:ascii="Arial" w:hAnsi="Arial" w:cs="Arial"/>
-        </w:rPr>
-        <w:t xml:space="preserve"> dos Clientes;</w:t>
-      </w:r>
-    </w:p>
-    <w:p>
-      <w:pPr>
-        <w:spacing w:line="360" w:lineRule="auto"/>
-        <w:rPr>
-          <w:rFonts w:ascii="Arial" w:hAnsi="Arial" w:cs="Arial"/>
-        </w:rPr>
-      </w:pPr>
-      <w:r>
-        <w:rPr>
-          <w:rFonts w:ascii="Arial" w:hAnsi="Arial" w:cs="Arial"/>
-        </w:rPr>
-        <w:t>- Sistemas de Recomendação de produtos;</w:t>
-      </w:r>
-    </w:p>
-    <w:p>
-      <w:pPr>
-        <w:spacing w:line="360" w:lineRule="auto"/>
-        <w:rPr>
-          <w:rFonts w:ascii="Arial" w:hAnsi="Arial" w:cs="Arial"/>
-        </w:rPr>
-      </w:pPr>
-      <w:r>
-        <w:rPr>
-          <w:rFonts w:ascii="Arial" w:hAnsi="Arial" w:cs="Arial"/>
-        </w:rPr>
-        <w:t xml:space="preserve">- </w:t>
-      </w:r>
-      <w:proofErr w:type="spellStart"/>
-      <w:r>
-        <w:rPr>
-          <w:rFonts w:ascii="Arial" w:hAnsi="Arial" w:cs="Arial"/>
-        </w:rPr>
-        <w:t>Clusterização</w:t>
-      </w:r>
-      <w:proofErr w:type="spellEnd"/>
-      <w:r>
-        <w:rPr>
-          <w:rFonts w:ascii="Arial" w:hAnsi="Arial" w:cs="Arial"/>
-        </w:rPr>
-        <w:t xml:space="preserve"> dos Produtos;</w:t>
-      </w:r>
-    </w:p>
-    <w:p>
-      <w:pPr>
-        <w:pStyle w:val="Ttulo1"/>
-        <w:spacing w:line="360" w:lineRule="auto"/>
+        <w:t>4</w:t>
+      </w:r>
+      <w:r>
         <w:rPr>
           <w:rFonts w:ascii="Arial" w:hAnsi="Arial" w:cs="Arial"/>
           <w:b/>
@@ -2251,316 +1961,23 @@
           <w:sz w:val="22"/>
           <w:szCs w:val="22"/>
         </w:rPr>
-      </w:pPr>
-      <w:r>
-        <w:rPr>
-          <w:rFonts w:ascii="Arial" w:hAnsi="Arial" w:cs="Arial"/>
-          <w:b/>
-          <w:bCs/>
+        <w:t>. DADOS QUE SERÃO UTILIZADOS:</w:t>
+      </w:r>
+      <w:bookmarkEnd w:id="3"/>
+    </w:p>
+    <w:p>
+      <w:pPr>
+        <w:pStyle w:val="Ttulo1"/>
+        <w:spacing w:line="360" w:lineRule="auto"/>
+        <w:rPr>
+          <w:rFonts w:ascii="Arial" w:hAnsi="Arial" w:cs="Arial"/>
           <w:color w:val="auto"/>
           <w:sz w:val="22"/>
           <w:szCs w:val="22"/>
         </w:rPr>
-        <w:t>4</w:t>
-      </w:r>
-      <w:r>
-        <w:rPr>
-          <w:rFonts w:ascii="Arial" w:hAnsi="Arial" w:cs="Arial"/>
-          <w:b/>
-          <w:bCs/>
-          <w:color w:val="auto"/>
-          <w:sz w:val="22"/>
-          <w:szCs w:val="22"/>
-        </w:rPr>
-        <w:t>. DADOS QUE SERÃO UTILIZADOS:</w:t>
-      </w:r>
-      <w:bookmarkEnd w:id="2"/>
-    </w:p>
-    <w:bookmarkStart w:id="3" w:name="_Toc129615732"/>
-    <w:p>
-      <w:pPr>
-        <w:pStyle w:val="Ttulo1"/>
-        <w:spacing w:line="360" w:lineRule="auto"/>
-        <w:rPr>
-          <w:rFonts w:ascii="Arial" w:hAnsi="Arial" w:cs="Arial"/>
-          <w:color w:val="auto"/>
-          <w:sz w:val="22"/>
-          <w:szCs w:val="22"/>
-        </w:rPr>
-      </w:pPr>
-      <w:r>
-        <w:rPr>
-          <w:rFonts w:ascii="Arial" w:hAnsi="Arial" w:cs="Arial"/>
-          <w:color w:val="auto"/>
-          <w:sz w:val="22"/>
-          <w:szCs w:val="22"/>
-        </w:rPr>
-        <w:fldChar w:fldCharType="begin"/>
-      </w:r>
-      <w:r>
-        <w:rPr>
-          <w:rFonts w:ascii="Arial" w:hAnsi="Arial" w:cs="Arial"/>
-          <w:color w:val="auto"/>
-          <w:sz w:val="22"/>
-          <w:szCs w:val="22"/>
-        </w:rPr>
-        <w:instrText xml:space="preserve"> HYPERLINK "</w:instrText>
-      </w:r>
-      <w:r>
-        <w:rPr>
-          <w:rFonts w:ascii="Arial" w:hAnsi="Arial" w:cs="Arial"/>
-          <w:color w:val="auto"/>
-          <w:sz w:val="22"/>
-          <w:szCs w:val="22"/>
-        </w:rPr>
-        <w:instrText>https://www.kaggle.com/datasets/karkavelrajaj/amazon-sales-dataset</w:instrText>
-      </w:r>
-      <w:r>
-        <w:rPr>
-          <w:rFonts w:ascii="Arial" w:hAnsi="Arial" w:cs="Arial"/>
-          <w:color w:val="auto"/>
-          <w:sz w:val="22"/>
-          <w:szCs w:val="22"/>
-        </w:rPr>
-        <w:instrText xml:space="preserve">" </w:instrText>
-      </w:r>
-      <w:r>
-        <w:rPr>
-          <w:rFonts w:ascii="Arial" w:hAnsi="Arial" w:cs="Arial"/>
-          <w:color w:val="auto"/>
-          <w:sz w:val="22"/>
-          <w:szCs w:val="22"/>
-        </w:rPr>
-      </w:r>
-      <w:r>
-        <w:rPr>
-          <w:rFonts w:ascii="Arial" w:hAnsi="Arial" w:cs="Arial"/>
-          <w:color w:val="auto"/>
-          <w:sz w:val="22"/>
-          <w:szCs w:val="22"/>
-        </w:rPr>
-        <w:fldChar w:fldCharType="separate"/>
-      </w:r>
-      <w:r>
-        <w:rPr>
-          <w:rStyle w:val="Hyperlink"/>
-          <w:rFonts w:ascii="Arial" w:hAnsi="Arial" w:cs="Arial"/>
-          <w:sz w:val="22"/>
-          <w:szCs w:val="22"/>
-        </w:rPr>
-        <w:t>https://www.kaggle.com/datasets/karkavelrajaj/amazon-sal</w:t>
-      </w:r>
-      <w:r>
-        <w:rPr>
-          <w:rStyle w:val="Hyperlink"/>
-          <w:rFonts w:ascii="Arial" w:hAnsi="Arial" w:cs="Arial"/>
-          <w:sz w:val="22"/>
-          <w:szCs w:val="22"/>
-        </w:rPr>
-        <w:t>e</w:t>
-      </w:r>
-      <w:r>
-        <w:rPr>
-          <w:rStyle w:val="Hyperlink"/>
-          <w:rFonts w:ascii="Arial" w:hAnsi="Arial" w:cs="Arial"/>
-          <w:sz w:val="22"/>
-          <w:szCs w:val="22"/>
-        </w:rPr>
-        <w:t>s-dataset</w:t>
-      </w:r>
-      <w:r>
-        <w:rPr>
-          <w:rFonts w:ascii="Arial" w:hAnsi="Arial" w:cs="Arial"/>
-          <w:color w:val="auto"/>
-          <w:sz w:val="22"/>
-          <w:szCs w:val="22"/>
-        </w:rPr>
-        <w:fldChar w:fldCharType="end"/>
-      </w:r>
-    </w:p>
-    <w:p>
-      <w:pPr>
-        <w:pStyle w:val="Ttulo1"/>
-        <w:spacing w:line="360" w:lineRule="auto"/>
-        <w:rPr>
-          <w:rFonts w:ascii="Arial" w:hAnsi="Arial" w:cs="Arial"/>
-          <w:b/>
-          <w:bCs/>
-          <w:color w:val="auto"/>
-          <w:sz w:val="22"/>
-          <w:szCs w:val="22"/>
-        </w:rPr>
-      </w:pPr>
-      <w:r>
-        <w:rPr>
-          <w:rFonts w:ascii="Arial" w:hAnsi="Arial" w:cs="Arial"/>
-          <w:b/>
-          <w:bCs/>
-          <w:color w:val="auto"/>
-          <w:sz w:val="22"/>
-          <w:szCs w:val="22"/>
-        </w:rPr>
-        <w:t>5</w:t>
-      </w:r>
-      <w:r>
-        <w:rPr>
-          <w:rFonts w:ascii="Arial" w:hAnsi="Arial" w:cs="Arial"/>
-          <w:b/>
-          <w:bCs/>
-          <w:color w:val="auto"/>
-          <w:sz w:val="22"/>
-          <w:szCs w:val="22"/>
-        </w:rPr>
-        <w:t>. LINK GITHUB:</w:t>
-      </w:r>
-      <w:bookmarkEnd w:id="3"/>
-    </w:p>
-    <w:bookmarkStart w:id="4" w:name="_Toc129615733"/>
-    <w:p>
-      <w:pPr>
-        <w:pStyle w:val="Ttulo1"/>
-        <w:spacing w:line="360" w:lineRule="auto"/>
-        <w:rPr>
-          <w:rFonts w:ascii="Arial" w:hAnsi="Arial" w:cs="Arial"/>
-          <w:color w:val="auto"/>
-          <w:sz w:val="22"/>
-          <w:szCs w:val="22"/>
-        </w:rPr>
-      </w:pPr>
-      <w:r>
-        <w:rPr>
-          <w:rFonts w:ascii="Arial" w:hAnsi="Arial" w:cs="Arial"/>
-          <w:color w:val="auto"/>
-          <w:sz w:val="22"/>
-          <w:szCs w:val="22"/>
-        </w:rPr>
-        <w:fldChar w:fldCharType="begin"/>
-      </w:r>
-      <w:r>
-        <w:rPr>
-          <w:rFonts w:ascii="Arial" w:hAnsi="Arial" w:cs="Arial"/>
-          <w:color w:val="auto"/>
-          <w:sz w:val="22"/>
-          <w:szCs w:val="22"/>
-        </w:rPr>
-        <w:instrText xml:space="preserve"> HYPERLINK "https://github.com/italopspereira/projeto_aplicado_I" </w:instrText>
-      </w:r>
-      <w:r>
-        <w:rPr>
-          <w:rFonts w:ascii="Arial" w:hAnsi="Arial" w:cs="Arial"/>
-          <w:color w:val="auto"/>
-          <w:sz w:val="22"/>
-          <w:szCs w:val="22"/>
-        </w:rPr>
-      </w:r>
-      <w:r>
-        <w:rPr>
-          <w:rFonts w:ascii="Arial" w:hAnsi="Arial" w:cs="Arial"/>
-          <w:color w:val="auto"/>
-          <w:sz w:val="22"/>
-          <w:szCs w:val="22"/>
-        </w:rPr>
-        <w:fldChar w:fldCharType="separate"/>
-      </w:r>
-      <w:r>
-        <w:rPr>
-          <w:rStyle w:val="Hyperlink"/>
-          <w:rFonts w:ascii="Arial" w:hAnsi="Arial" w:cs="Arial"/>
-          <w:sz w:val="22"/>
-          <w:szCs w:val="22"/>
-        </w:rPr>
-        <w:t>https://github.com/italopspereira/projeto_ap</w:t>
-      </w:r>
-      <w:r>
-        <w:rPr>
-          <w:rStyle w:val="Hyperlink"/>
-          <w:rFonts w:ascii="Arial" w:hAnsi="Arial" w:cs="Arial"/>
-          <w:sz w:val="22"/>
-          <w:szCs w:val="22"/>
-        </w:rPr>
-        <w:t>l</w:t>
-      </w:r>
-      <w:r>
-        <w:rPr>
-          <w:rStyle w:val="Hyperlink"/>
-          <w:rFonts w:ascii="Arial" w:hAnsi="Arial" w:cs="Arial"/>
-          <w:sz w:val="22"/>
-          <w:szCs w:val="22"/>
-        </w:rPr>
-        <w:t>icado_I</w:t>
-      </w:r>
-      <w:r>
-        <w:rPr>
-          <w:rFonts w:ascii="Arial" w:hAnsi="Arial" w:cs="Arial"/>
-          <w:color w:val="auto"/>
-          <w:sz w:val="22"/>
-          <w:szCs w:val="22"/>
-        </w:rPr>
-        <w:fldChar w:fldCharType="end"/>
-      </w:r>
-    </w:p>
-    <w:p>
-      <w:pPr>
-        <w:pStyle w:val="Ttulo1"/>
-        <w:spacing w:line="360" w:lineRule="auto"/>
-        <w:rPr>
-          <w:rFonts w:ascii="Arial" w:hAnsi="Arial" w:cs="Arial"/>
-          <w:b/>
-          <w:bCs/>
-          <w:color w:val="auto"/>
-          <w:sz w:val="22"/>
-          <w:szCs w:val="22"/>
-        </w:rPr>
-      </w:pPr>
-      <w:r>
-        <w:rPr>
-          <w:rFonts w:ascii="Arial" w:hAnsi="Arial" w:cs="Arial"/>
-          <w:b/>
-          <w:bCs/>
-          <w:color w:val="auto"/>
-          <w:sz w:val="22"/>
-          <w:szCs w:val="22"/>
-        </w:rPr>
-        <w:t>6</w:t>
-      </w:r>
-      <w:r>
-        <w:rPr>
-          <w:rFonts w:ascii="Arial" w:hAnsi="Arial" w:cs="Arial"/>
-          <w:b/>
-          <w:bCs/>
-          <w:color w:val="auto"/>
-          <w:sz w:val="22"/>
-          <w:szCs w:val="22"/>
-        </w:rPr>
-        <w:t>. REFERÊNCIAS:</w:t>
-      </w:r>
-      <w:bookmarkEnd w:id="4"/>
-      <w:r>
-        <w:rPr>
-          <w:rFonts w:ascii="Arial" w:hAnsi="Arial" w:cs="Arial"/>
-          <w:b/>
-          <w:bCs/>
-          <w:color w:val="auto"/>
-          <w:sz w:val="22"/>
-          <w:szCs w:val="22"/>
-        </w:rPr>
-        <w:t xml:space="preserve"> </w:t>
-      </w:r>
-    </w:p>
-    <w:p>
-      <w:pPr>
-        <w:pStyle w:val="Ttulo1"/>
-        <w:spacing w:line="360" w:lineRule="auto"/>
-        <w:rPr>
-          <w:rFonts w:ascii="Arial" w:hAnsi="Arial" w:cs="Arial"/>
-          <w:b/>
-          <w:bCs/>
-          <w:color w:val="auto"/>
-          <w:sz w:val="16"/>
-          <w:szCs w:val="16"/>
-        </w:rPr>
-      </w:pPr>
-      <w:hyperlink r:id="rId9" w:history="1">
+      </w:pPr>
+      <w:hyperlink r:id="rId10" w:history="1">
+        <w:bookmarkStart w:id="4" w:name="_Toc130032004"/>
         <w:r>
           <w:rPr>
             <w:rStyle w:val="Hyperlink"/>
@@ -2568,8 +1985,129 @@
             <w:sz w:val="22"/>
             <w:szCs w:val="22"/>
           </w:rPr>
-          <w:t>https://www.kaggle.com/datasets/karkavelrajaj/am</w:t>
+          <w:t>https://www.kaggle.com/datasets/karkavelrajaj/amazon-sales-dataset</w:t>
         </w:r>
+        <w:bookmarkEnd w:id="4"/>
+      </w:hyperlink>
+    </w:p>
+    <w:p>
+      <w:pPr>
+        <w:pStyle w:val="Ttulo1"/>
+        <w:spacing w:line="360" w:lineRule="auto"/>
+        <w:rPr>
+          <w:rFonts w:ascii="Arial" w:hAnsi="Arial" w:cs="Arial"/>
+          <w:b/>
+          <w:bCs/>
+          <w:color w:val="auto"/>
+          <w:sz w:val="22"/>
+          <w:szCs w:val="22"/>
+        </w:rPr>
+      </w:pPr>
+      <w:bookmarkStart w:id="5" w:name="_Toc130032005"/>
+      <w:r>
+        <w:rPr>
+          <w:rFonts w:ascii="Arial" w:hAnsi="Arial" w:cs="Arial"/>
+          <w:b/>
+          <w:bCs/>
+          <w:color w:val="auto"/>
+          <w:sz w:val="22"/>
+          <w:szCs w:val="22"/>
+        </w:rPr>
+        <w:t>5</w:t>
+      </w:r>
+      <w:r>
+        <w:rPr>
+          <w:rFonts w:ascii="Arial" w:hAnsi="Arial" w:cs="Arial"/>
+          <w:b/>
+          <w:bCs/>
+          <w:color w:val="auto"/>
+          <w:sz w:val="22"/>
+          <w:szCs w:val="22"/>
+        </w:rPr>
+        <w:t>. LINK GITHUB:</w:t>
+      </w:r>
+      <w:bookmarkEnd w:id="5"/>
+    </w:p>
+    <w:p>
+      <w:pPr>
+        <w:rPr>
+          <w:rFonts w:ascii="Arial" w:hAnsi="Arial" w:cs="Arial"/>
+        </w:rPr>
+      </w:pPr>
+      <w:hyperlink r:id="rId11" w:history="1">
+        <w:r>
+          <w:rPr>
+            <w:rStyle w:val="Hyperlink"/>
+            <w:rFonts w:ascii="Arial" w:hAnsi="Arial" w:cs="Arial"/>
+          </w:rPr>
+          <w:t>https://github.com/italopspereira/PROJE_APLIC_I</w:t>
+        </w:r>
+      </w:hyperlink>
+    </w:p>
+    <w:p>
+      <w:pPr>
+        <w:pStyle w:val="Ttulo1"/>
+        <w:spacing w:line="360" w:lineRule="auto"/>
+        <w:rPr>
+          <w:rFonts w:ascii="Arial" w:hAnsi="Arial" w:cs="Arial"/>
+          <w:b/>
+          <w:bCs/>
+          <w:color w:val="auto"/>
+          <w:sz w:val="22"/>
+          <w:szCs w:val="22"/>
+        </w:rPr>
+      </w:pPr>
+      <w:bookmarkStart w:id="6" w:name="_Toc130032006"/>
+      <w:r>
+        <w:rPr>
+          <w:rFonts w:ascii="Arial" w:hAnsi="Arial" w:cs="Arial"/>
+          <w:b/>
+          <w:bCs/>
+          <w:color w:val="auto"/>
+          <w:sz w:val="22"/>
+          <w:szCs w:val="22"/>
+        </w:rPr>
+        <w:t>6</w:t>
+      </w:r>
+      <w:r>
+        <w:rPr>
+          <w:rFonts w:ascii="Arial" w:hAnsi="Arial" w:cs="Arial"/>
+          <w:b/>
+          <w:bCs/>
+          <w:color w:val="auto"/>
+          <w:sz w:val="22"/>
+          <w:szCs w:val="22"/>
+        </w:rPr>
+        <w:t>. REFERÊNCIAS:</w:t>
+      </w:r>
+      <w:bookmarkEnd w:id="6"/>
+      <w:r>
+        <w:rPr>
+          <w:rFonts w:ascii="Arial" w:hAnsi="Arial" w:cs="Arial"/>
+          <w:b/>
+          <w:bCs/>
+          <w:color w:val="auto"/>
+          <w:sz w:val="22"/>
+          <w:szCs w:val="22"/>
+        </w:rPr>
+        <w:t xml:space="preserve"> </w:t>
+      </w:r>
+    </w:p>
+    <w:p>
+      <w:pPr>
+        <w:pStyle w:val="Ttulo1"/>
+        <w:spacing w:line="360" w:lineRule="auto"/>
+        <w:rPr>
+          <w:rFonts w:ascii="Arial" w:hAnsi="Arial" w:cs="Arial"/>
+          <w:b/>
+          <w:bCs/>
+          <w:color w:val="auto"/>
+          <w:sz w:val="16"/>
+          <w:szCs w:val="16"/>
+        </w:rPr>
+      </w:pPr>
+      <w:hyperlink r:id="rId12" w:history="1">
+        <w:bookmarkStart w:id="7" w:name="_Toc130032007"/>
         <w:r>
           <w:rPr>
             <w:rStyle w:val="Hyperlink"/>
@@ -2577,22 +2115,138 @@
             <w:sz w:val="22"/>
             <w:szCs w:val="22"/>
           </w:rPr>
-          <w:t>a</w:t>
+          <w:t>https://www.kaggle.com/datasets/karkavelrajaj/amazon-sales-dataset</w:t>
         </w:r>
-        <w:r>
-          <w:rPr>
-            <w:rStyle w:val="Hyperlink"/>
-            <w:rFonts w:ascii="Arial" w:hAnsi="Arial" w:cs="Arial"/>
-            <w:sz w:val="22"/>
-            <w:szCs w:val="22"/>
-          </w:rPr>
-          <w:t>zon-sales-dataset</w:t>
-        </w:r>
+        <w:bookmarkEnd w:id="7"/>
       </w:hyperlink>
     </w:p>
+    <w:p>
+      <w:pPr>
+        <w:jc w:val="center"/>
+        <w:rPr>
+          <w:b/>
+          <w:sz w:val="28"/>
+          <w:szCs w:val="28"/>
+        </w:rPr>
+      </w:pPr>
+    </w:p>
+    <w:p>
+      <w:pPr>
+        <w:jc w:val="center"/>
+        <w:rPr>
+          <w:b/>
+          <w:sz w:val="28"/>
+          <w:szCs w:val="28"/>
+        </w:rPr>
+      </w:pPr>
+    </w:p>
+    <w:p>
+      <w:pPr>
+        <w:jc w:val="center"/>
+        <w:rPr>
+          <w:b/>
+          <w:sz w:val="28"/>
+          <w:szCs w:val="28"/>
+        </w:rPr>
+      </w:pPr>
+    </w:p>
+    <w:p>
+      <w:pPr>
+        <w:jc w:val="center"/>
+        <w:rPr>
+          <w:b/>
+          <w:sz w:val="28"/>
+          <w:szCs w:val="28"/>
+        </w:rPr>
+      </w:pPr>
+    </w:p>
+    <w:p>
+      <w:pPr>
+        <w:jc w:val="center"/>
+        <w:rPr>
+          <w:b/>
+          <w:sz w:val="28"/>
+          <w:szCs w:val="28"/>
+        </w:rPr>
+      </w:pPr>
+    </w:p>
+    <w:p>
+      <w:pPr>
+        <w:jc w:val="center"/>
+        <w:rPr>
+          <w:b/>
+          <w:sz w:val="28"/>
+          <w:szCs w:val="28"/>
+        </w:rPr>
+      </w:pPr>
+    </w:p>
+    <w:p>
+      <w:pPr>
+        <w:jc w:val="center"/>
+        <w:rPr>
+          <w:b/>
+          <w:sz w:val="28"/>
+          <w:szCs w:val="28"/>
+        </w:rPr>
+      </w:pPr>
+    </w:p>
+    <w:p>
+      <w:pPr>
+        <w:jc w:val="center"/>
+        <w:rPr>
+          <w:b/>
+          <w:sz w:val="28"/>
+          <w:szCs w:val="28"/>
+        </w:rPr>
+      </w:pPr>
+    </w:p>
+    <w:p>
+      <w:pPr>
+        <w:jc w:val="center"/>
+        <w:rPr>
+          <w:b/>
+          <w:sz w:val="28"/>
+          <w:szCs w:val="28"/>
+        </w:rPr>
+      </w:pPr>
+    </w:p>
+    <w:p>
+      <w:pPr>
+        <w:pStyle w:val="CabealhodoSumrio"/>
+        <w:rPr>
+          <w:rFonts w:ascii="Arial" w:hAnsi="Arial" w:cs="Arial"/>
+          <w:b/>
+          <w:bCs/>
+          <w:color w:val="auto"/>
+          <w:sz w:val="16"/>
+          <w:szCs w:val="16"/>
+        </w:rPr>
+      </w:pPr>
+    </w:p>
+    <w:p>
+      <w:pPr>
+        <w:rPr>
+          <w:lang w:eastAsia="pt-BR"/>
+        </w:rPr>
+      </w:pPr>
+    </w:p>
+    <w:p>
+      <w:pPr>
+        <w:pStyle w:val="Ttulo1"/>
+        <w:spacing w:line="360" w:lineRule="auto"/>
+        <w:rPr>
+          <w:rFonts w:ascii="Arial" w:hAnsi="Arial" w:cs="Arial"/>
+          <w:b/>
+          <w:bCs/>
+          <w:color w:val="auto"/>
+          <w:sz w:val="16"/>
+          <w:szCs w:val="16"/>
+        </w:rPr>
+      </w:pPr>
+    </w:p>
     <w:sectPr>
-      <w:headerReference w:type="default" r:id="rId10"/>
-      <w:footerReference w:type="default" r:id="rId11"/>
+      <w:headerReference w:type="default" r:id="rId13"/>
+      <w:footerReference w:type="default" r:id="rId14"/>
       <w:pgSz w:w="11906" w:h="16838"/>
       <w:pgMar w:top="720" w:right="720" w:bottom="720" w:left="720" w:header="142" w:footer="708" w:gutter="0"/>
       <w:pgNumType w:start="0"/>
@@ -2631,36 +2285,6 @@
 
 <file path=word/footer1.xml><?xml version="1.0" encoding="utf-8"?>
 <w:ftr xmlns:wpc="http://schemas.microsoft.com/office/word/2010/wordprocessingCanvas" xmlns:cx="http://schemas.microsoft.com/office/drawing/2014/chartex" xmlns:cx1="http://schemas.microsoft.com/office/drawing/2015/9/8/chartex" xmlns:cx2="http://schemas.microsoft.com/office/drawing/2015/10/21/chartex" xmlns:cx3="http://schemas.microsoft.com/office/drawing/2016/5/9/chartex" xmlns:cx4="http://schemas.microsoft.com/office/drawing/2016/5/10/chartex" xmlns:cx5="http://schemas.microsoft.com/office/drawing/2016/5/11/chartex" xmlns:cx6="http://schemas.microsoft.com/office/drawing/2016/5/12/chartex" xmlns:cx7="http://schemas.microsoft.com/office/drawing/2016/5/13/chartex" xmlns:cx8="http://schemas.microsoft.com/office/drawing/2016/5/14/chartex" xmlns:mc="http://schemas.openxmlformats.org/markup-compatibility/2006" xmlns:aink="http://schemas.microsoft.com/office/drawing/2016/ink" xmlns:am3d="http://schemas.microsoft.com/office/drawing/2017/model3d" xmlns:o="urn:schemas-microsoft-com:office:office" xmlns:oel="http://schemas.microsoft.com/office/2019/extlst" xmlns:r="http://schemas.openxmlformats.org/officeDocument/2006/relationships" xmlns:m="http://schemas.openxmlformats.org/officeDocument/2006/math" xmlns:v="urn:schemas-microsoft-com:vml" xmlns:wp14="http://schemas.microsoft.com/office/word/2010/wordprocessingDrawing" xmlns:wp="http://schemas.openxmlformats.org/drawingml/2006/wordprocessingDrawing" xmlns:w10="urn:schemas-microsoft-com:office:word" xmlns:w="http://schemas.openxmlformats.org/wordprocessingml/2006/main" xmlns:w14="http://schemas.microsoft.com/office/word/2010/wordml" xmlns:w15="http://schemas.microsoft.com/office/word/2012/wordml" xmlns:w16cex="http://schemas.microsoft.com/office/word/2018/wordml/cex" xmlns:w16cid="http://schemas.microsoft.com/office/word/2016/wordml/cid" xmlns:w16="http://schemas.microsoft.com/office/word/2018/wordml" xmlns:w16sdtdh="http://schemas.microsoft.com/office/word/2020/wordml/sdtdatahash" xmlns:w16se="http://schemas.microsoft.com/office/word/2015/wordml/symex" xmlns:wpg="http://schemas.microsoft.com/office/word/2010/wordprocessingGroup" xmlns:wpi="http://schemas.microsoft.com/office/word/2010/wordprocessingInk" xmlns:wne="http://schemas.microsoft.com/office/word/2006/wordml" xmlns:wps="http://schemas.microsoft.com/office/word/2010/wordprocessingShape" mc:Ignorable="w14 w15 w16se w16cid w16 w16cex w16sdtdh wp14">
-  <w:p>
-    <w:pPr>
-      <w:pStyle w:val="Rodap"/>
-      <w:pBdr>
-        <w:top w:val="single" w:sz="4" w:space="1" w:color="auto"/>
-      </w:pBdr>
-      <w:rPr>
-        <w:rFonts w:ascii="Arial" w:hAnsi="Arial" w:cs="Arial"/>
-      </w:rPr>
-    </w:pPr>
-    <w:r>
-      <w:rPr>
-        <w:rFonts w:ascii="Arial" w:hAnsi="Arial" w:cs="Arial"/>
-        <w:b/>
-      </w:rPr>
-      <w:t>ATENÇÃO</w:t>
-    </w:r>
-    <w:r>
-      <w:rPr>
-        <w:rFonts w:ascii="Arial" w:hAnsi="Arial" w:cs="Arial"/>
-      </w:rPr>
-      <w:t xml:space="preserve">: </w:t>
-    </w:r>
-    <w:r>
-      <w:rPr>
-        <w:rFonts w:ascii="Arial" w:hAnsi="Arial" w:cs="Arial"/>
-      </w:rPr>
-      <w:t>Toda atividade deverá ser feita com fonte Arial, tamanho 11, espaço de 1,5 entre as linhas e alinhamento justificado entre as margens.</w:t>
-    </w:r>
-  </w:p>
   <w:p>
     <w:pPr>
       <w:pStyle w:val="Rodap"/>

</xml_diff>